<commit_message>
Corrected description in the Application guide for narratives French and ES419
</commit_message>
<xml_diff>
--- a/fr/guide-des-réviseurs/Guide des Réviseurs Word/Guide d'application/Guide d'application pour textes narratifs.docx
+++ b/fr/guide-des-réviseurs/Guide des Réviseurs Word/Guide d'application/Guide d'application pour textes narratifs.docx
@@ -1,6 +1,6 @@
 
 <file path=word/document.xml><?xml version="1.0" encoding="utf-8"?>
-<w:document xmlns:wpc="http://schemas.microsoft.com/office/word/2010/wordprocessingCanvas" xmlns:cx="http://schemas.microsoft.com/office/drawing/2014/chartex" xmlns:cx1="http://schemas.microsoft.com/office/drawing/2015/9/8/chartex" xmlns:cx2="http://schemas.microsoft.com/office/drawing/2015/10/21/chartex" xmlns:cx3="http://schemas.microsoft.com/office/drawing/2016/5/9/chartex" xmlns:cx4="http://schemas.microsoft.com/office/drawing/2016/5/10/chartex" xmlns:cx5="http://schemas.microsoft.com/office/drawing/2016/5/11/chartex" xmlns:cx6="http://schemas.microsoft.com/office/drawing/2016/5/12/chartex" xmlns:cx7="http://schemas.microsoft.com/office/drawing/2016/5/13/chartex" xmlns:cx8="http://schemas.microsoft.com/office/drawing/2016/5/14/chartex" xmlns:mc="http://schemas.openxmlformats.org/markup-compatibility/2006" xmlns:aink="http://schemas.microsoft.com/office/drawing/2016/ink" xmlns:am3d="http://schemas.microsoft.com/office/drawing/2017/model3d" xmlns:o="urn:schemas-microsoft-com:office:office" xmlns:r="http://schemas.openxmlformats.org/officeDocument/2006/relationships" xmlns:m="http://schemas.openxmlformats.org/officeDocument/2006/math" xmlns:v="urn:schemas-microsoft-com:vml" xmlns:wp14="http://schemas.microsoft.com/office/word/2010/wordprocessingDrawing" xmlns:wp="http://schemas.openxmlformats.org/drawingml/2006/wordprocessingDrawing" xmlns:w10="urn:schemas-microsoft-com:office:word" xmlns:w="http://schemas.openxmlformats.org/wordprocessingml/2006/main" xmlns:w14="http://schemas.microsoft.com/office/word/2010/wordml" xmlns:w15="http://schemas.microsoft.com/office/word/2012/wordml" xmlns:w16cid="http://schemas.microsoft.com/office/word/2016/wordml/cid" xmlns:w16se="http://schemas.microsoft.com/office/word/2015/wordml/symex" xmlns:wpg="http://schemas.microsoft.com/office/word/2010/wordprocessingGroup" xmlns:wpi="http://schemas.microsoft.com/office/word/2010/wordprocessingInk" xmlns:wne="http://schemas.microsoft.com/office/word/2006/wordml" xmlns:wps="http://schemas.microsoft.com/office/word/2010/wordprocessingShape" mc:Ignorable="w14 w15 w16se w16cid wp14">
+<w:document xmlns:wpc="http://schemas.microsoft.com/office/word/2010/wordprocessingCanvas" xmlns:cx="http://schemas.microsoft.com/office/drawing/2014/chartex" xmlns:cx1="http://schemas.microsoft.com/office/drawing/2015/9/8/chartex" xmlns:cx2="http://schemas.microsoft.com/office/drawing/2015/10/21/chartex" xmlns:cx3="http://schemas.microsoft.com/office/drawing/2016/5/9/chartex" xmlns:cx4="http://schemas.microsoft.com/office/drawing/2016/5/10/chartex" xmlns:cx5="http://schemas.microsoft.com/office/drawing/2016/5/11/chartex" xmlns:cx6="http://schemas.microsoft.com/office/drawing/2016/5/12/chartex" xmlns:cx7="http://schemas.microsoft.com/office/drawing/2016/5/13/chartex" xmlns:cx8="http://schemas.microsoft.com/office/drawing/2016/5/14/chartex" xmlns:mc="http://schemas.openxmlformats.org/markup-compatibility/2006" xmlns:aink="http://schemas.microsoft.com/office/drawing/2016/ink" xmlns:am3d="http://schemas.microsoft.com/office/drawing/2017/model3d" xmlns:o="urn:schemas-microsoft-com:office:office" xmlns:r="http://schemas.openxmlformats.org/officeDocument/2006/relationships" xmlns:m="http://schemas.openxmlformats.org/officeDocument/2006/math" xmlns:v="urn:schemas-microsoft-com:vml" xmlns:wp14="http://schemas.microsoft.com/office/word/2010/wordprocessingDrawing" xmlns:wp="http://schemas.openxmlformats.org/drawingml/2006/wordprocessingDrawing" xmlns:w10="urn:schemas-microsoft-com:office:word" xmlns:w="http://schemas.openxmlformats.org/wordprocessingml/2006/main" xmlns:w14="http://schemas.microsoft.com/office/word/2010/wordml" xmlns:w15="http://schemas.microsoft.com/office/word/2012/wordml" xmlns:w16cex="http://schemas.microsoft.com/office/word/2018/wordml/cex" xmlns:w16cid="http://schemas.microsoft.com/office/word/2016/wordml/cid" xmlns:w16="http://schemas.microsoft.com/office/word/2018/wordml" xmlns:w16se="http://schemas.microsoft.com/office/word/2015/wordml/symex" xmlns:wpg="http://schemas.microsoft.com/office/word/2010/wordprocessingGroup" xmlns:wpi="http://schemas.microsoft.com/office/word/2010/wordprocessingInk" xmlns:wne="http://schemas.microsoft.com/office/word/2006/wordml" xmlns:wps="http://schemas.microsoft.com/office/word/2010/wordprocessingShape" mc:Ignorable="w14 w15 w16se w16cid w16 w16cex wp14">
   <w:body>
     <w:p>
       <w:pPr>
@@ -162,9 +162,8 @@
           <w:szCs w:val="26"/>
           <w:lang w:val="fr-FR"/>
         </w:rPr>
-        <w:t xml:space="preserve">Timothy F. </w:t>
-      </w:r>
-      <w:proofErr w:type="spellStart"/>
+        <w:t>Timothy F. Neu, Ph.D—Direct</w:t>
+      </w:r>
       <w:r>
         <w:rPr>
           <w:rFonts w:ascii="Calibri" w:eastAsia="Calibri" w:hAnsi="Calibri" w:cs="Calibri"/>
@@ -173,10 +172,13 @@
           <w:szCs w:val="26"/>
           <w:lang w:val="fr-FR"/>
         </w:rPr>
-        <w:t>Neu</w:t>
-      </w:r>
-      <w:proofErr w:type="spellEnd"/>
-      <w:r>
+        <w:t xml:space="preserve">eur </w:t>
+      </w:r>
+    </w:p>
+    <w:p>
+      <w:pPr>
+        <w:spacing w:after="0" w:line="240" w:lineRule="auto"/>
+        <w:jc w:val="center"/>
         <w:rPr>
           <w:rFonts w:ascii="Calibri" w:eastAsia="Calibri" w:hAnsi="Calibri" w:cs="Calibri"/>
           <w:color w:val="000000" w:themeColor="text1"/>
@@ -184,10 +186,7 @@
           <w:szCs w:val="26"/>
           <w:lang w:val="fr-FR"/>
         </w:rPr>
-        <w:t xml:space="preserve">, </w:t>
-      </w:r>
-      <w:proofErr w:type="spellStart"/>
-      <w:proofErr w:type="gramStart"/>
+      </w:pPr>
       <w:r>
         <w:rPr>
           <w:rFonts w:ascii="Calibri" w:eastAsia="Calibri" w:hAnsi="Calibri" w:cs="Calibri"/>
@@ -196,10 +195,8 @@
           <w:szCs w:val="26"/>
           <w:lang w:val="fr-FR"/>
         </w:rPr>
-        <w:t>Ph.D</w:t>
-      </w:r>
-      <w:proofErr w:type="spellEnd"/>
-      <w:proofErr w:type="gramEnd"/>
+        <w:t>Tom Warren, D.Min—</w:t>
+      </w:r>
       <w:r>
         <w:rPr>
           <w:rFonts w:ascii="Calibri" w:eastAsia="Calibri" w:hAnsi="Calibri" w:cs="Calibri"/>
@@ -208,9 +205,13 @@
           <w:szCs w:val="26"/>
           <w:lang w:val="fr-FR"/>
         </w:rPr>
-        <w:t>—Direct</w:t>
-      </w:r>
-      <w:r>
+        <w:t xml:space="preserve">rédacteur </w:t>
+      </w:r>
+    </w:p>
+    <w:p>
+      <w:pPr>
+        <w:spacing w:after="0" w:line="240" w:lineRule="auto"/>
+        <w:jc w:val="center"/>
         <w:rPr>
           <w:rFonts w:ascii="Calibri" w:eastAsia="Calibri" w:hAnsi="Calibri" w:cs="Calibri"/>
           <w:color w:val="000000" w:themeColor="text1"/>
@@ -218,13 +219,8 @@
           <w:szCs w:val="26"/>
           <w:lang w:val="fr-FR"/>
         </w:rPr>
-        <w:t xml:space="preserve">eur </w:t>
-      </w:r>
-    </w:p>
-    <w:p>
-      <w:pPr>
-        <w:spacing w:after="0" w:line="240" w:lineRule="auto"/>
-        <w:jc w:val="center"/>
+      </w:pPr>
+      <w:r>
         <w:rPr>
           <w:rFonts w:ascii="Calibri" w:eastAsia="Calibri" w:hAnsi="Calibri" w:cs="Calibri"/>
           <w:color w:val="000000" w:themeColor="text1"/>
@@ -232,7 +228,8 @@
           <w:szCs w:val="26"/>
           <w:lang w:val="fr-FR"/>
         </w:rPr>
-      </w:pPr>
+        <w:t>John Hutchins, M.A.—</w:t>
+      </w:r>
       <w:r>
         <w:rPr>
           <w:rFonts w:ascii="Calibri" w:eastAsia="Calibri" w:hAnsi="Calibri" w:cs="Calibri"/>
@@ -241,10 +238,8 @@
           <w:szCs w:val="26"/>
           <w:lang w:val="fr-FR"/>
         </w:rPr>
-        <w:t xml:space="preserve">Tom Warren, </w:t>
-      </w:r>
-      <w:proofErr w:type="spellStart"/>
-      <w:proofErr w:type="gramStart"/>
+        <w:t>rédac</w:t>
+      </w:r>
       <w:r>
         <w:rPr>
           <w:rFonts w:ascii="Calibri" w:eastAsia="Calibri" w:hAnsi="Calibri" w:cs="Calibri"/>
@@ -253,11 +248,13 @@
           <w:szCs w:val="26"/>
           <w:lang w:val="fr-FR"/>
         </w:rPr>
-        <w:t>D.Min</w:t>
-      </w:r>
-      <w:proofErr w:type="spellEnd"/>
-      <w:proofErr w:type="gramEnd"/>
-      <w:r>
+        <w:t>teur</w:t>
+      </w:r>
+    </w:p>
+    <w:p>
+      <w:pPr>
+        <w:spacing w:after="0"/>
+        <w:jc w:val="center"/>
         <w:rPr>
           <w:rFonts w:ascii="Calibri" w:eastAsia="Calibri" w:hAnsi="Calibri" w:cs="Calibri"/>
           <w:color w:val="000000" w:themeColor="text1"/>
@@ -265,8 +262,7 @@
           <w:szCs w:val="26"/>
           <w:lang w:val="fr-FR"/>
         </w:rPr>
-        <w:t>—</w:t>
-      </w:r>
+      </w:pPr>
       <w:r>
         <w:rPr>
           <w:rFonts w:ascii="Calibri" w:eastAsia="Calibri" w:hAnsi="Calibri" w:cs="Calibri"/>
@@ -275,13 +271,9 @@
           <w:szCs w:val="26"/>
           <w:lang w:val="fr-FR"/>
         </w:rPr>
-        <w:t xml:space="preserve">rédacteur </w:t>
-      </w:r>
-    </w:p>
-    <w:p>
-      <w:pPr>
-        <w:spacing w:after="0" w:line="240" w:lineRule="auto"/>
-        <w:jc w:val="center"/>
+        <w:t>Tabitha Price, B.A.—</w:t>
+      </w:r>
+      <w:r>
         <w:rPr>
           <w:rFonts w:ascii="Calibri" w:eastAsia="Calibri" w:hAnsi="Calibri" w:cs="Calibri"/>
           <w:color w:val="000000" w:themeColor="text1"/>
@@ -289,7 +281,8 @@
           <w:szCs w:val="26"/>
           <w:lang w:val="fr-FR"/>
         </w:rPr>
-      </w:pPr>
+        <w:t>rédacteur et</w:t>
+      </w:r>
       <w:r>
         <w:rPr>
           <w:rFonts w:ascii="Calibri" w:eastAsia="Calibri" w:hAnsi="Calibri" w:cs="Calibri"/>
@@ -298,9 +291,8 @@
           <w:szCs w:val="26"/>
           <w:lang w:val="fr-FR"/>
         </w:rPr>
-        <w:t xml:space="preserve">John </w:t>
-      </w:r>
-      <w:proofErr w:type="spellStart"/>
+        <w:t xml:space="preserve"> </w:t>
+      </w:r>
       <w:r>
         <w:rPr>
           <w:rFonts w:ascii="Calibri" w:eastAsia="Calibri" w:hAnsi="Calibri" w:cs="Calibri"/>
@@ -309,9 +301,8 @@
           <w:szCs w:val="26"/>
           <w:lang w:val="fr-FR"/>
         </w:rPr>
-        <w:t>Hutchins</w:t>
-      </w:r>
-      <w:proofErr w:type="spellEnd"/>
+        <w:t>é</w:t>
+      </w:r>
       <w:r>
         <w:rPr>
           <w:rFonts w:ascii="Calibri" w:eastAsia="Calibri" w:hAnsi="Calibri" w:cs="Calibri"/>
@@ -320,7 +311,7 @@
           <w:szCs w:val="26"/>
           <w:lang w:val="fr-FR"/>
         </w:rPr>
-        <w:t>, M.A.—</w:t>
+        <w:t>dit</w:t>
       </w:r>
       <w:r>
         <w:rPr>
@@ -330,9 +321,12 @@
           <w:szCs w:val="26"/>
           <w:lang w:val="fr-FR"/>
         </w:rPr>
-        <w:t>rédac</w:t>
-      </w:r>
-      <w:r>
+        <w:t>eur</w:t>
+      </w:r>
+    </w:p>
+    <w:p>
+      <w:pPr>
+        <w:jc w:val="center"/>
         <w:rPr>
           <w:rFonts w:ascii="Calibri" w:eastAsia="Calibri" w:hAnsi="Calibri" w:cs="Calibri"/>
           <w:color w:val="000000" w:themeColor="text1"/>
@@ -340,92 +334,6 @@
           <w:szCs w:val="26"/>
           <w:lang w:val="fr-FR"/>
         </w:rPr>
-        <w:t>teur</w:t>
-      </w:r>
-    </w:p>
-    <w:p>
-      <w:pPr>
-        <w:spacing w:after="0"/>
-        <w:jc w:val="center"/>
-        <w:rPr>
-          <w:rFonts w:ascii="Calibri" w:eastAsia="Calibri" w:hAnsi="Calibri" w:cs="Calibri"/>
-          <w:color w:val="000000" w:themeColor="text1"/>
-          <w:sz w:val="26"/>
-          <w:szCs w:val="26"/>
-          <w:lang w:val="fr-FR"/>
-        </w:rPr>
-      </w:pPr>
-      <w:r>
-        <w:rPr>
-          <w:rFonts w:ascii="Calibri" w:eastAsia="Calibri" w:hAnsi="Calibri" w:cs="Calibri"/>
-          <w:color w:val="000000" w:themeColor="text1"/>
-          <w:sz w:val="26"/>
-          <w:szCs w:val="26"/>
-          <w:lang w:val="fr-FR"/>
-        </w:rPr>
-        <w:t>Tabitha Price, B.A.—</w:t>
-      </w:r>
-      <w:r>
-        <w:rPr>
-          <w:rFonts w:ascii="Calibri" w:eastAsia="Calibri" w:hAnsi="Calibri" w:cs="Calibri"/>
-          <w:color w:val="000000" w:themeColor="text1"/>
-          <w:sz w:val="26"/>
-          <w:szCs w:val="26"/>
-          <w:lang w:val="fr-FR"/>
-        </w:rPr>
-        <w:t>rédacteur et</w:t>
-      </w:r>
-      <w:r>
-        <w:rPr>
-          <w:rFonts w:ascii="Calibri" w:eastAsia="Calibri" w:hAnsi="Calibri" w:cs="Calibri"/>
-          <w:color w:val="000000" w:themeColor="text1"/>
-          <w:sz w:val="26"/>
-          <w:szCs w:val="26"/>
-          <w:lang w:val="fr-FR"/>
-        </w:rPr>
-        <w:t xml:space="preserve"> </w:t>
-      </w:r>
-      <w:r>
-        <w:rPr>
-          <w:rFonts w:ascii="Calibri" w:eastAsia="Calibri" w:hAnsi="Calibri" w:cs="Calibri"/>
-          <w:color w:val="000000" w:themeColor="text1"/>
-          <w:sz w:val="26"/>
-          <w:szCs w:val="26"/>
-          <w:lang w:val="fr-FR"/>
-        </w:rPr>
-        <w:t>é</w:t>
-      </w:r>
-      <w:r>
-        <w:rPr>
-          <w:rFonts w:ascii="Calibri" w:eastAsia="Calibri" w:hAnsi="Calibri" w:cs="Calibri"/>
-          <w:color w:val="000000" w:themeColor="text1"/>
-          <w:sz w:val="26"/>
-          <w:szCs w:val="26"/>
-          <w:lang w:val="fr-FR"/>
-        </w:rPr>
-        <w:t>dit</w:t>
-      </w:r>
-      <w:r>
-        <w:rPr>
-          <w:rFonts w:ascii="Calibri" w:eastAsia="Calibri" w:hAnsi="Calibri" w:cs="Calibri"/>
-          <w:color w:val="000000" w:themeColor="text1"/>
-          <w:sz w:val="26"/>
-          <w:szCs w:val="26"/>
-          <w:lang w:val="fr-FR"/>
-        </w:rPr>
-        <w:t>eur</w:t>
-      </w:r>
-    </w:p>
-    <w:p>
-      <w:pPr>
-        <w:jc w:val="center"/>
-        <w:rPr>
-          <w:rFonts w:ascii="Calibri" w:eastAsia="Calibri" w:hAnsi="Calibri" w:cs="Calibri"/>
-          <w:color w:val="000000" w:themeColor="text1"/>
-          <w:sz w:val="26"/>
-          <w:szCs w:val="26"/>
-          <w:lang w:val="fr-FR"/>
-        </w:rPr>
       </w:pPr>
     </w:p>
     <w:p>
@@ -479,17 +387,11 @@
         <w:spacing w:after="0"/>
         <w:jc w:val="center"/>
       </w:pPr>
-      <w:proofErr w:type="spellStart"/>
       <w:r>
         <w:t>Anglais</w:t>
       </w:r>
-      <w:proofErr w:type="spellEnd"/>
-      <w:r>
-        <w:t xml:space="preserve">- </w:t>
-      </w:r>
-      <w:proofErr w:type="spellStart"/>
-      <w:r>
-        <w:t>D</w:t>
+      <w:r>
+        <w:t>- D</w:t>
       </w:r>
       <w:r>
         <w:t>é</w:t>
@@ -500,7 +402,6 @@
       <w:r>
         <w:t>e</w:t>
       </w:r>
-      <w:proofErr w:type="spellEnd"/>
       <w:r>
         <w:t xml:space="preserve"> 2018</w:t>
       </w:r>
@@ -510,7 +411,6 @@
         <w:spacing w:after="0"/>
         <w:jc w:val="center"/>
       </w:pPr>
-      <w:proofErr w:type="spellStart"/>
       <w:r>
         <w:t>Franç</w:t>
       </w:r>
@@ -520,7 +420,6 @@
       <w:r>
         <w:t>is</w:t>
       </w:r>
-      <w:proofErr w:type="spellEnd"/>
       <w:r>
         <w:t xml:space="preserve"> – Mars 2020</w:t>
       </w:r>
@@ -1422,6 +1321,7 @@
       </w:pPr>
       <w:bookmarkStart w:id="2" w:name="_Toc34232037"/>
       <w:r>
+        <w:lastRenderedPageBreak/>
         <w:t>Introduction</w:t>
       </w:r>
       <w:bookmarkEnd w:id="2"/>
@@ -1599,14 +1499,7 @@
         <w:rPr>
           <w:highlight w:val="white"/>
         </w:rPr>
-        <w:t xml:space="preserve">les Ecritures </w:t>
-      </w:r>
-      <w:proofErr w:type="gramStart"/>
-      <w:r>
-        <w:rPr>
-          <w:highlight w:val="white"/>
-        </w:rPr>
-        <w:t xml:space="preserve">lui </w:t>
+        <w:t xml:space="preserve">les Ecritures lui </w:t>
       </w:r>
       <w:r>
         <w:rPr>
@@ -1620,7 +1513,6 @@
         </w:rPr>
         <w:t>eront</w:t>
       </w:r>
-      <w:proofErr w:type="gramEnd"/>
       <w:r>
         <w:rPr>
           <w:highlight w:val="white"/>
@@ -1707,24 +1599,15 @@
           <w:highlight w:val="white"/>
           <w:lang w:val="fr-FR"/>
         </w:rPr>
-        <w:t>d</w:t>
-      </w:r>
-      <w:proofErr w:type="gramStart"/>
+        <w:t>d’</w:t>
+      </w:r>
       <w:r>
         <w:rPr>
           <w:highlight w:val="white"/>
           <w:lang w:val="fr-FR"/>
         </w:rPr>
-        <w:t>’</w:t>
-      </w:r>
-      <w:r>
-        <w:rPr>
-          <w:highlight w:val="white"/>
-          <w:lang w:val="fr-FR"/>
-        </w:rPr>
         <w:t>:</w:t>
       </w:r>
-      <w:proofErr w:type="gramEnd"/>
     </w:p>
     <w:p>
       <w:pPr>
@@ -1898,6 +1781,7 @@
           <w:highlight w:val="white"/>
           <w:lang w:val="fr-FR"/>
         </w:rPr>
+        <w:lastRenderedPageBreak/>
         <w:t>Les résultats d'utilisation de ce guide sont :</w:t>
       </w:r>
     </w:p>
@@ -2256,7 +2140,13 @@
         <w:rPr>
           <w:highlight w:val="white"/>
         </w:rPr>
-        <w:t>Le Guide d'application pour le livre de Philippiens est une ressource qui accompagne et soutient l'enseignement trouvé dans le Guide des Réviseurs.</w:t>
+        <w:t>U</w:t>
+      </w:r>
+      <w:r>
+        <w:rPr>
+          <w:highlight w:val="white"/>
+        </w:rPr>
+        <w:t>ne ressource qui accompagne et soutient l'enseignement trouvé dans le Guide des Réviseurs.</w:t>
       </w:r>
     </w:p>
     <w:p>
@@ -2303,6 +2193,7 @@
           <w:highlight w:val="white"/>
           <w:lang w:val="fr-FR"/>
         </w:rPr>
+        <w:lastRenderedPageBreak/>
         <w:t>Pour utiliser ce guide, un groupe de chrétiens avec un nouvel accès aux Écritures dans leur langue de cœur pourrait s'accorder pour lire et étudier la Bible ensemble, et pour discuter ensemble des questions incluses dans ce guide d'étude. Un chef spiritu</w:t>
       </w:r>
       <w:r>
@@ -2352,35 +2243,7 @@
         <w:rPr>
           <w:highlight w:val="white"/>
         </w:rPr>
-        <w:t xml:space="preserve">Comment </w:t>
-      </w:r>
-      <w:proofErr w:type="spellStart"/>
-      <w:r>
-        <w:rPr>
-          <w:highlight w:val="white"/>
-        </w:rPr>
-        <w:t>utiliser</w:t>
-      </w:r>
-      <w:proofErr w:type="spellEnd"/>
-      <w:r>
-        <w:rPr>
-          <w:highlight w:val="white"/>
-        </w:rPr>
-        <w:t xml:space="preserve"> </w:t>
-      </w:r>
-      <w:proofErr w:type="spellStart"/>
-      <w:r>
-        <w:rPr>
-          <w:highlight w:val="white"/>
-        </w:rPr>
-        <w:t>ce</w:t>
-      </w:r>
-      <w:proofErr w:type="spellEnd"/>
-      <w:r>
-        <w:rPr>
-          <w:highlight w:val="white"/>
-        </w:rPr>
-        <w:t xml:space="preserve"> </w:t>
+        <w:t xml:space="preserve">Comment utiliser ce </w:t>
       </w:r>
       <w:r>
         <w:rPr>
@@ -2583,23 +2446,13 @@
           <w:lang w:val="fr-FR"/>
         </w:rPr>
       </w:pPr>
-      <w:proofErr w:type="gramStart"/>
       <w:r>
         <w:rPr>
           <w:color w:val="000000"/>
           <w:highlight w:val="white"/>
           <w:lang w:val="fr-FR"/>
         </w:rPr>
-        <w:t>veuillez</w:t>
-      </w:r>
-      <w:proofErr w:type="gramEnd"/>
-      <w:r>
-        <w:rPr>
-          <w:color w:val="000000"/>
-          <w:highlight w:val="white"/>
-          <w:lang w:val="fr-FR"/>
-        </w:rPr>
-        <w:t xml:space="preserve"> nous envoyer un email à</w:t>
+        <w:t>veuillez nous envoyer un email à</w:t>
       </w:r>
       <w:r>
         <w:rPr>
@@ -2650,6 +2503,7 @@
         <w:rPr>
           <w:highlight w:val="white"/>
         </w:rPr>
+        <w:lastRenderedPageBreak/>
         <w:t>Textes Narratifs— La naissance de Jésus, le Christ :</w:t>
       </w:r>
       <w:bookmarkEnd w:id="3"/>
@@ -3072,6 +2926,7 @@
         <w:rPr>
           <w:highlight w:val="white"/>
         </w:rPr>
+        <w:lastRenderedPageBreak/>
         <w:t>Textes narratifs— Les miracles de Jésus</w:t>
       </w:r>
       <w:bookmarkEnd w:id="4"/>
@@ -3370,6 +3225,7 @@
         <w:rPr>
           <w:highlight w:val="white"/>
         </w:rPr>
+        <w:lastRenderedPageBreak/>
         <w:t>Textes narratifs—Les paraboles de Jésus</w:t>
       </w:r>
       <w:bookmarkEnd w:id="5"/>
@@ -3542,27 +3398,7 @@
           <w:color w:val="000000"/>
           <w:highlight w:val="white"/>
         </w:rPr>
-        <w:t xml:space="preserve">La </w:t>
-      </w:r>
-      <w:proofErr w:type="spellStart"/>
-      <w:r>
-        <w:rPr>
-          <w:b/>
-          <w:i/>
-          <w:color w:val="000000"/>
-          <w:highlight w:val="white"/>
-        </w:rPr>
-        <w:t>parabole</w:t>
-      </w:r>
-      <w:proofErr w:type="spellEnd"/>
-      <w:r>
-        <w:rPr>
-          <w:b/>
-          <w:i/>
-          <w:color w:val="000000"/>
-          <w:highlight w:val="white"/>
-        </w:rPr>
-        <w:t xml:space="preserve"> de Matthieu 20.1-16</w:t>
+        <w:t>La parabole de Matthieu 20.1-16</w:t>
       </w:r>
     </w:p>
     <w:p>
@@ -3709,27 +3545,7 @@
           <w:color w:val="000000"/>
           <w:highlight w:val="white"/>
         </w:rPr>
-        <w:t xml:space="preserve">La </w:t>
-      </w:r>
-      <w:proofErr w:type="spellStart"/>
-      <w:r>
-        <w:rPr>
-          <w:b/>
-          <w:i/>
-          <w:color w:val="000000"/>
-          <w:highlight w:val="white"/>
-        </w:rPr>
-        <w:t>parabole</w:t>
-      </w:r>
-      <w:proofErr w:type="spellEnd"/>
-      <w:r>
-        <w:rPr>
-          <w:b/>
-          <w:i/>
-          <w:color w:val="000000"/>
-          <w:highlight w:val="white"/>
-        </w:rPr>
-        <w:t xml:space="preserve"> de Luc 10. 25-35</w:t>
+        <w:t>La parabole de Luc 10. 25-35</w:t>
       </w:r>
     </w:p>
     <w:p>
@@ -3801,15 +3617,7 @@
         <w:rPr>
           <w:highlight w:val="white"/>
         </w:rPr>
-        <w:t>À votre avis, qu'est-</w:t>
-      </w:r>
-      <w:bookmarkStart w:id="6" w:name="_GoBack"/>
-      <w:bookmarkEnd w:id="6"/>
-      <w:r>
-        <w:rPr>
-          <w:highlight w:val="white"/>
-        </w:rPr>
-        <w:t xml:space="preserve">ce que les disciples et les autres auditeurs </w:t>
+        <w:t xml:space="preserve">À votre avis, qu'est-ce que les disciples et les autres auditeurs </w:t>
       </w:r>
       <w:r>
         <w:rPr>
@@ -3849,6 +3657,7 @@
         <w:rPr>
           <w:highlight w:val="white"/>
         </w:rPr>
+        <w:lastRenderedPageBreak/>
         <w:t>Lisez Matthieu 18. 21-34 ; Matthieu 20. 1-16 ; Luc 10. 25-37</w:t>
       </w:r>
       <w:r>
@@ -3936,11 +3745,12 @@
           <w:highlight w:val="white"/>
         </w:rPr>
       </w:pPr>
-      <w:bookmarkStart w:id="7" w:name="_Toc34232041"/>
-      <w:r>
-        <w:rPr>
-          <w:highlight w:val="white"/>
-        </w:rPr>
+      <w:bookmarkStart w:id="6" w:name="_Toc34232041"/>
+      <w:r>
+        <w:rPr>
+          <w:highlight w:val="white"/>
+        </w:rPr>
+        <w:lastRenderedPageBreak/>
         <w:t xml:space="preserve">Textes narratifs </w:t>
       </w:r>
       <w:r>
@@ -3967,7 +3777,7 @@
         </w:rPr>
         <w:t>— l'Église au début</w:t>
       </w:r>
-      <w:bookmarkEnd w:id="7"/>
+      <w:bookmarkEnd w:id="6"/>
     </w:p>
     <w:p>
       <w:pPr>
@@ -4066,43 +3876,21 @@
         <w:rPr>
           <w:highlight w:val="white"/>
         </w:rPr>
-        <w:t xml:space="preserve">Comment décririez-vous ce que Saul a dû ressentir lorsque Jésus l'a rencontré sur le chemin de </w:t>
-      </w:r>
-      <w:proofErr w:type="gramStart"/>
-      <w:r>
-        <w:rPr>
-          <w:highlight w:val="white"/>
-        </w:rPr>
-        <w:t>Damas?</w:t>
-      </w:r>
-      <w:proofErr w:type="gramEnd"/>
-    </w:p>
-    <w:p>
-      <w:pPr>
-        <w:pStyle w:val="ListParagraph"/>
-        <w:rPr>
-          <w:color w:val="AC402A"/>
-        </w:rPr>
-      </w:pPr>
-      <w:r>
-        <w:rPr>
-          <w:highlight w:val="white"/>
-        </w:rPr>
-        <w:t xml:space="preserve">Comment décririez-vous ce que </w:t>
-      </w:r>
-      <w:proofErr w:type="spellStart"/>
-      <w:r>
-        <w:rPr>
-          <w:highlight w:val="white"/>
-        </w:rPr>
-        <w:t>Ananias</w:t>
-      </w:r>
-      <w:proofErr w:type="spellEnd"/>
-      <w:r>
-        <w:rPr>
-          <w:highlight w:val="white"/>
-        </w:rPr>
-        <w:t xml:space="preserve"> a ressenti à l'idée d'aller </w:t>
+        <w:t>Comment décririez-vous ce que Saul a dû ressentir lorsque Jésus l'a rencontré sur le chemin de Damas?</w:t>
+      </w:r>
+    </w:p>
+    <w:p>
+      <w:pPr>
+        <w:pStyle w:val="ListParagraph"/>
+        <w:rPr>
+          <w:color w:val="AC402A"/>
+        </w:rPr>
+      </w:pPr>
+      <w:r>
+        <w:rPr>
+          <w:highlight w:val="white"/>
+        </w:rPr>
+        <w:t xml:space="preserve">Comment décririez-vous ce que Ananias a ressenti à l'idée d'aller </w:t>
       </w:r>
       <w:r>
         <w:rPr>
@@ -4142,14 +3930,7 @@
         <w:rPr>
           <w:highlight w:val="white"/>
         </w:rPr>
-        <w:t xml:space="preserve">Pourquoi les gens de </w:t>
-      </w:r>
-      <w:proofErr w:type="spellStart"/>
-      <w:r>
-        <w:rPr>
-          <w:highlight w:val="white"/>
-        </w:rPr>
-        <w:t>Lystr</w:t>
+        <w:t>Pourquoi les gens de Lystr</w:t>
       </w:r>
       <w:r>
         <w:rPr>
@@ -4157,7 +3938,6 @@
         </w:rPr>
         <w:t>e</w:t>
       </w:r>
-      <w:proofErr w:type="spellEnd"/>
       <w:r>
         <w:rPr>
           <w:highlight w:val="white"/>
@@ -4362,14 +4142,15 @@
           <w:highlight w:val="white"/>
         </w:rPr>
       </w:pPr>
-      <w:bookmarkStart w:id="8" w:name="_Toc34232042"/>
-      <w:r>
-        <w:rPr>
-          <w:highlight w:val="white"/>
-        </w:rPr>
+      <w:bookmarkStart w:id="7" w:name="_Toc34232042"/>
+      <w:r>
+        <w:rPr>
+          <w:highlight w:val="white"/>
+        </w:rPr>
+        <w:lastRenderedPageBreak/>
         <w:t>Textes narratifs apocalyptiques</w:t>
       </w:r>
-      <w:bookmarkEnd w:id="8"/>
+      <w:bookmarkEnd w:id="7"/>
     </w:p>
     <w:p>
       <w:pPr>
@@ -4655,27 +4436,17 @@
           <w:lang w:val="fr-FR"/>
         </w:rPr>
       </w:pPr>
-      <w:proofErr w:type="gramStart"/>
       <w:r>
         <w:rPr>
           <w:color w:val="000000"/>
           <w:highlight w:val="white"/>
           <w:lang w:val="fr-FR"/>
         </w:rPr>
-        <w:t>veuillez</w:t>
-      </w:r>
-      <w:proofErr w:type="gramEnd"/>
-      <w:r>
-        <w:rPr>
-          <w:color w:val="000000"/>
-          <w:highlight w:val="white"/>
-          <w:lang w:val="fr-FR"/>
-        </w:rPr>
-        <w:t xml:space="preserve"> nous envoyer un email à :</w:t>
-      </w:r>
-    </w:p>
-    <w:bookmarkStart w:id="9" w:name="_1t3h5sf" w:colFirst="0" w:colLast="0"/>
-    <w:bookmarkEnd w:id="9"/>
+        <w:t>veuillez nous envoyer un email à :</w:t>
+      </w:r>
+    </w:p>
+    <w:bookmarkStart w:id="8" w:name="_1t3h5sf" w:colFirst="0" w:colLast="0"/>
+    <w:bookmarkEnd w:id="8"/>
     <w:p>
       <w:pPr>
         <w:contextualSpacing/>
@@ -4750,7 +4521,7 @@
 </file>
 
 <file path=word/endnotes.xml><?xml version="1.0" encoding="utf-8"?>
-<w:endnotes xmlns:wpc="http://schemas.microsoft.com/office/word/2010/wordprocessingCanvas" xmlns:cx="http://schemas.microsoft.com/office/drawing/2014/chartex" xmlns:cx1="http://schemas.microsoft.com/office/drawing/2015/9/8/chartex" xmlns:cx2="http://schemas.microsoft.com/office/drawing/2015/10/21/chartex" xmlns:cx3="http://schemas.microsoft.com/office/drawing/2016/5/9/chartex" xmlns:cx4="http://schemas.microsoft.com/office/drawing/2016/5/10/chartex" xmlns:cx5="http://schemas.microsoft.com/office/drawing/2016/5/11/chartex" xmlns:cx6="http://schemas.microsoft.com/office/drawing/2016/5/12/chartex" xmlns:cx7="http://schemas.microsoft.com/office/drawing/2016/5/13/chartex" xmlns:cx8="http://schemas.microsoft.com/office/drawing/2016/5/14/chartex" xmlns:mc="http://schemas.openxmlformats.org/markup-compatibility/2006" xmlns:aink="http://schemas.microsoft.com/office/drawing/2016/ink" xmlns:am3d="http://schemas.microsoft.com/office/drawing/2017/model3d" xmlns:o="urn:schemas-microsoft-com:office:office" xmlns:r="http://schemas.openxmlformats.org/officeDocument/2006/relationships" xmlns:m="http://schemas.openxmlformats.org/officeDocument/2006/math" xmlns:v="urn:schemas-microsoft-com:vml" xmlns:wp14="http://schemas.microsoft.com/office/word/2010/wordprocessingDrawing" xmlns:wp="http://schemas.openxmlformats.org/drawingml/2006/wordprocessingDrawing" xmlns:w10="urn:schemas-microsoft-com:office:word" xmlns:w="http://schemas.openxmlformats.org/wordprocessingml/2006/main" xmlns:w14="http://schemas.microsoft.com/office/word/2010/wordml" xmlns:w15="http://schemas.microsoft.com/office/word/2012/wordml" xmlns:w16cid="http://schemas.microsoft.com/office/word/2016/wordml/cid" xmlns:w16se="http://schemas.microsoft.com/office/word/2015/wordml/symex" xmlns:wpg="http://schemas.microsoft.com/office/word/2010/wordprocessingGroup" xmlns:wpi="http://schemas.microsoft.com/office/word/2010/wordprocessingInk" xmlns:wne="http://schemas.microsoft.com/office/word/2006/wordml" xmlns:wps="http://schemas.microsoft.com/office/word/2010/wordprocessingShape" mc:Ignorable="w14 w15 w16se w16cid wp14">
+<w:endnotes xmlns:wpc="http://schemas.microsoft.com/office/word/2010/wordprocessingCanvas" xmlns:cx="http://schemas.microsoft.com/office/drawing/2014/chartex" xmlns:cx1="http://schemas.microsoft.com/office/drawing/2015/9/8/chartex" xmlns:cx2="http://schemas.microsoft.com/office/drawing/2015/10/21/chartex" xmlns:cx3="http://schemas.microsoft.com/office/drawing/2016/5/9/chartex" xmlns:cx4="http://schemas.microsoft.com/office/drawing/2016/5/10/chartex" xmlns:cx5="http://schemas.microsoft.com/office/drawing/2016/5/11/chartex" xmlns:cx6="http://schemas.microsoft.com/office/drawing/2016/5/12/chartex" xmlns:cx7="http://schemas.microsoft.com/office/drawing/2016/5/13/chartex" xmlns:cx8="http://schemas.microsoft.com/office/drawing/2016/5/14/chartex" xmlns:mc="http://schemas.openxmlformats.org/markup-compatibility/2006" xmlns:aink="http://schemas.microsoft.com/office/drawing/2016/ink" xmlns:am3d="http://schemas.microsoft.com/office/drawing/2017/model3d" xmlns:o="urn:schemas-microsoft-com:office:office" xmlns:r="http://schemas.openxmlformats.org/officeDocument/2006/relationships" xmlns:m="http://schemas.openxmlformats.org/officeDocument/2006/math" xmlns:v="urn:schemas-microsoft-com:vml" xmlns:wp14="http://schemas.microsoft.com/office/word/2010/wordprocessingDrawing" xmlns:wp="http://schemas.openxmlformats.org/drawingml/2006/wordprocessingDrawing" xmlns:w10="urn:schemas-microsoft-com:office:word" xmlns:w="http://schemas.openxmlformats.org/wordprocessingml/2006/main" xmlns:w14="http://schemas.microsoft.com/office/word/2010/wordml" xmlns:w15="http://schemas.microsoft.com/office/word/2012/wordml" xmlns:w16cex="http://schemas.microsoft.com/office/word/2018/wordml/cex" xmlns:w16cid="http://schemas.microsoft.com/office/word/2016/wordml/cid" xmlns:w16="http://schemas.microsoft.com/office/word/2018/wordml" xmlns:w16se="http://schemas.microsoft.com/office/word/2015/wordml/symex" xmlns:wpg="http://schemas.microsoft.com/office/word/2010/wordprocessingGroup" xmlns:wpi="http://schemas.microsoft.com/office/word/2010/wordprocessingInk" xmlns:wne="http://schemas.microsoft.com/office/word/2006/wordml" xmlns:wps="http://schemas.microsoft.com/office/word/2010/wordprocessingShape" mc:Ignorable="w14 w15 w16se w16cid w16 w16cex wp14">
   <w:endnote w:type="separator" w:id="-1">
     <w:p>
       <w:pPr>
@@ -4775,7 +4546,7 @@
 </file>
 
 <file path=word/footnotes.xml><?xml version="1.0" encoding="utf-8"?>
-<w:footnotes xmlns:wpc="http://schemas.microsoft.com/office/word/2010/wordprocessingCanvas" xmlns:cx="http://schemas.microsoft.com/office/drawing/2014/chartex" xmlns:cx1="http://schemas.microsoft.com/office/drawing/2015/9/8/chartex" xmlns:cx2="http://schemas.microsoft.com/office/drawing/2015/10/21/chartex" xmlns:cx3="http://schemas.microsoft.com/office/drawing/2016/5/9/chartex" xmlns:cx4="http://schemas.microsoft.com/office/drawing/2016/5/10/chartex" xmlns:cx5="http://schemas.microsoft.com/office/drawing/2016/5/11/chartex" xmlns:cx6="http://schemas.microsoft.com/office/drawing/2016/5/12/chartex" xmlns:cx7="http://schemas.microsoft.com/office/drawing/2016/5/13/chartex" xmlns:cx8="http://schemas.microsoft.com/office/drawing/2016/5/14/chartex" xmlns:mc="http://schemas.openxmlformats.org/markup-compatibility/2006" xmlns:aink="http://schemas.microsoft.com/office/drawing/2016/ink" xmlns:am3d="http://schemas.microsoft.com/office/drawing/2017/model3d" xmlns:o="urn:schemas-microsoft-com:office:office" xmlns:r="http://schemas.openxmlformats.org/officeDocument/2006/relationships" xmlns:m="http://schemas.openxmlformats.org/officeDocument/2006/math" xmlns:v="urn:schemas-microsoft-com:vml" xmlns:wp14="http://schemas.microsoft.com/office/word/2010/wordprocessingDrawing" xmlns:wp="http://schemas.openxmlformats.org/drawingml/2006/wordprocessingDrawing" xmlns:w10="urn:schemas-microsoft-com:office:word" xmlns:w="http://schemas.openxmlformats.org/wordprocessingml/2006/main" xmlns:w14="http://schemas.microsoft.com/office/word/2010/wordml" xmlns:w15="http://schemas.microsoft.com/office/word/2012/wordml" xmlns:w16cid="http://schemas.microsoft.com/office/word/2016/wordml/cid" xmlns:w16se="http://schemas.microsoft.com/office/word/2015/wordml/symex" xmlns:wpg="http://schemas.microsoft.com/office/word/2010/wordprocessingGroup" xmlns:wpi="http://schemas.microsoft.com/office/word/2010/wordprocessingInk" xmlns:wne="http://schemas.microsoft.com/office/word/2006/wordml" xmlns:wps="http://schemas.microsoft.com/office/word/2010/wordprocessingShape" mc:Ignorable="w14 w15 w16se w16cid wp14">
+<w:footnotes xmlns:wpc="http://schemas.microsoft.com/office/word/2010/wordprocessingCanvas" xmlns:cx="http://schemas.microsoft.com/office/drawing/2014/chartex" xmlns:cx1="http://schemas.microsoft.com/office/drawing/2015/9/8/chartex" xmlns:cx2="http://schemas.microsoft.com/office/drawing/2015/10/21/chartex" xmlns:cx3="http://schemas.microsoft.com/office/drawing/2016/5/9/chartex" xmlns:cx4="http://schemas.microsoft.com/office/drawing/2016/5/10/chartex" xmlns:cx5="http://schemas.microsoft.com/office/drawing/2016/5/11/chartex" xmlns:cx6="http://schemas.microsoft.com/office/drawing/2016/5/12/chartex" xmlns:cx7="http://schemas.microsoft.com/office/drawing/2016/5/13/chartex" xmlns:cx8="http://schemas.microsoft.com/office/drawing/2016/5/14/chartex" xmlns:mc="http://schemas.openxmlformats.org/markup-compatibility/2006" xmlns:aink="http://schemas.microsoft.com/office/drawing/2016/ink" xmlns:am3d="http://schemas.microsoft.com/office/drawing/2017/model3d" xmlns:o="urn:schemas-microsoft-com:office:office" xmlns:r="http://schemas.openxmlformats.org/officeDocument/2006/relationships" xmlns:m="http://schemas.openxmlformats.org/officeDocument/2006/math" xmlns:v="urn:schemas-microsoft-com:vml" xmlns:wp14="http://schemas.microsoft.com/office/word/2010/wordprocessingDrawing" xmlns:wp="http://schemas.openxmlformats.org/drawingml/2006/wordprocessingDrawing" xmlns:w10="urn:schemas-microsoft-com:office:word" xmlns:w="http://schemas.openxmlformats.org/wordprocessingml/2006/main" xmlns:w14="http://schemas.microsoft.com/office/word/2010/wordml" xmlns:w15="http://schemas.microsoft.com/office/word/2012/wordml" xmlns:w16cex="http://schemas.microsoft.com/office/word/2018/wordml/cex" xmlns:w16cid="http://schemas.microsoft.com/office/word/2016/wordml/cid" xmlns:w16="http://schemas.microsoft.com/office/word/2018/wordml" xmlns:w16se="http://schemas.microsoft.com/office/word/2015/wordml/symex" xmlns:wpg="http://schemas.microsoft.com/office/word/2010/wordprocessingGroup" xmlns:wpi="http://schemas.microsoft.com/office/word/2010/wordprocessingInk" xmlns:wne="http://schemas.microsoft.com/office/word/2006/wordml" xmlns:wps="http://schemas.microsoft.com/office/word/2010/wordprocessingShape" mc:Ignorable="w14 w15 w16se w16cid w16 w16cex wp14">
   <w:footnote w:type="separator" w:id="-1">
     <w:p>
       <w:pPr>
@@ -4800,7 +4571,7 @@
 </file>
 
 <file path=word/header1.xml><?xml version="1.0" encoding="utf-8"?>
-<w:hdr xmlns:wpc="http://schemas.microsoft.com/office/word/2010/wordprocessingCanvas" xmlns:cx="http://schemas.microsoft.com/office/drawing/2014/chartex" xmlns:cx1="http://schemas.microsoft.com/office/drawing/2015/9/8/chartex" xmlns:cx2="http://schemas.microsoft.com/office/drawing/2015/10/21/chartex" xmlns:cx3="http://schemas.microsoft.com/office/drawing/2016/5/9/chartex" xmlns:cx4="http://schemas.microsoft.com/office/drawing/2016/5/10/chartex" xmlns:cx5="http://schemas.microsoft.com/office/drawing/2016/5/11/chartex" xmlns:cx6="http://schemas.microsoft.com/office/drawing/2016/5/12/chartex" xmlns:cx7="http://schemas.microsoft.com/office/drawing/2016/5/13/chartex" xmlns:cx8="http://schemas.microsoft.com/office/drawing/2016/5/14/chartex" xmlns:mc="http://schemas.openxmlformats.org/markup-compatibility/2006" xmlns:aink="http://schemas.microsoft.com/office/drawing/2016/ink" xmlns:am3d="http://schemas.microsoft.com/office/drawing/2017/model3d" xmlns:o="urn:schemas-microsoft-com:office:office" xmlns:r="http://schemas.openxmlformats.org/officeDocument/2006/relationships" xmlns:m="http://schemas.openxmlformats.org/officeDocument/2006/math" xmlns:v="urn:schemas-microsoft-com:vml" xmlns:wp14="http://schemas.microsoft.com/office/word/2010/wordprocessingDrawing" xmlns:wp="http://schemas.openxmlformats.org/drawingml/2006/wordprocessingDrawing" xmlns:w10="urn:schemas-microsoft-com:office:word" xmlns:w="http://schemas.openxmlformats.org/wordprocessingml/2006/main" xmlns:w14="http://schemas.microsoft.com/office/word/2010/wordml" xmlns:w15="http://schemas.microsoft.com/office/word/2012/wordml" xmlns:w16cid="http://schemas.microsoft.com/office/word/2016/wordml/cid" xmlns:w16se="http://schemas.microsoft.com/office/word/2015/wordml/symex" xmlns:wpg="http://schemas.microsoft.com/office/word/2010/wordprocessingGroup" xmlns:wpi="http://schemas.microsoft.com/office/word/2010/wordprocessingInk" xmlns:wne="http://schemas.microsoft.com/office/word/2006/wordml" xmlns:wps="http://schemas.microsoft.com/office/word/2010/wordprocessingShape" mc:Ignorable="w14 w15 w16se w16cid wp14">
+<w:hdr xmlns:wpc="http://schemas.microsoft.com/office/word/2010/wordprocessingCanvas" xmlns:cx="http://schemas.microsoft.com/office/drawing/2014/chartex" xmlns:cx1="http://schemas.microsoft.com/office/drawing/2015/9/8/chartex" xmlns:cx2="http://schemas.microsoft.com/office/drawing/2015/10/21/chartex" xmlns:cx3="http://schemas.microsoft.com/office/drawing/2016/5/9/chartex" xmlns:cx4="http://schemas.microsoft.com/office/drawing/2016/5/10/chartex" xmlns:cx5="http://schemas.microsoft.com/office/drawing/2016/5/11/chartex" xmlns:cx6="http://schemas.microsoft.com/office/drawing/2016/5/12/chartex" xmlns:cx7="http://schemas.microsoft.com/office/drawing/2016/5/13/chartex" xmlns:cx8="http://schemas.microsoft.com/office/drawing/2016/5/14/chartex" xmlns:mc="http://schemas.openxmlformats.org/markup-compatibility/2006" xmlns:aink="http://schemas.microsoft.com/office/drawing/2016/ink" xmlns:am3d="http://schemas.microsoft.com/office/drawing/2017/model3d" xmlns:o="urn:schemas-microsoft-com:office:office" xmlns:r="http://schemas.openxmlformats.org/officeDocument/2006/relationships" xmlns:m="http://schemas.openxmlformats.org/officeDocument/2006/math" xmlns:v="urn:schemas-microsoft-com:vml" xmlns:wp14="http://schemas.microsoft.com/office/word/2010/wordprocessingDrawing" xmlns:wp="http://schemas.openxmlformats.org/drawingml/2006/wordprocessingDrawing" xmlns:w10="urn:schemas-microsoft-com:office:word" xmlns:w="http://schemas.openxmlformats.org/wordprocessingml/2006/main" xmlns:w14="http://schemas.microsoft.com/office/word/2010/wordml" xmlns:w15="http://schemas.microsoft.com/office/word/2012/wordml" xmlns:w16cex="http://schemas.microsoft.com/office/word/2018/wordml/cex" xmlns:w16cid="http://schemas.microsoft.com/office/word/2016/wordml/cid" xmlns:w16="http://schemas.microsoft.com/office/word/2018/wordml" xmlns:w16se="http://schemas.microsoft.com/office/word/2015/wordml/symex" xmlns:wpg="http://schemas.microsoft.com/office/word/2010/wordprocessingGroup" xmlns:wpi="http://schemas.microsoft.com/office/word/2010/wordprocessingInk" xmlns:wne="http://schemas.microsoft.com/office/word/2006/wordml" xmlns:wps="http://schemas.microsoft.com/office/word/2010/wordprocessingShape" mc:Ignorable="w14 w15 w16se w16cid w16 w16cex wp14">
   <w:p>
     <w:pPr>
       <w:jc w:val="right"/>
@@ -4844,7 +4615,7 @@
 </file>
 
 <file path=word/header2.xml><?xml version="1.0" encoding="utf-8"?>
-<w:hdr xmlns:wpc="http://schemas.microsoft.com/office/word/2010/wordprocessingCanvas" xmlns:cx="http://schemas.microsoft.com/office/drawing/2014/chartex" xmlns:cx1="http://schemas.microsoft.com/office/drawing/2015/9/8/chartex" xmlns:cx2="http://schemas.microsoft.com/office/drawing/2015/10/21/chartex" xmlns:cx3="http://schemas.microsoft.com/office/drawing/2016/5/9/chartex" xmlns:cx4="http://schemas.microsoft.com/office/drawing/2016/5/10/chartex" xmlns:cx5="http://schemas.microsoft.com/office/drawing/2016/5/11/chartex" xmlns:cx6="http://schemas.microsoft.com/office/drawing/2016/5/12/chartex" xmlns:cx7="http://schemas.microsoft.com/office/drawing/2016/5/13/chartex" xmlns:cx8="http://schemas.microsoft.com/office/drawing/2016/5/14/chartex" xmlns:mc="http://schemas.openxmlformats.org/markup-compatibility/2006" xmlns:aink="http://schemas.microsoft.com/office/drawing/2016/ink" xmlns:am3d="http://schemas.microsoft.com/office/drawing/2017/model3d" xmlns:o="urn:schemas-microsoft-com:office:office" xmlns:r="http://schemas.openxmlformats.org/officeDocument/2006/relationships" xmlns:m="http://schemas.openxmlformats.org/officeDocument/2006/math" xmlns:v="urn:schemas-microsoft-com:vml" xmlns:wp14="http://schemas.microsoft.com/office/word/2010/wordprocessingDrawing" xmlns:wp="http://schemas.openxmlformats.org/drawingml/2006/wordprocessingDrawing" xmlns:w10="urn:schemas-microsoft-com:office:word" xmlns:w="http://schemas.openxmlformats.org/wordprocessingml/2006/main" xmlns:w14="http://schemas.microsoft.com/office/word/2010/wordml" xmlns:w15="http://schemas.microsoft.com/office/word/2012/wordml" xmlns:w16cid="http://schemas.microsoft.com/office/word/2016/wordml/cid" xmlns:w16se="http://schemas.microsoft.com/office/word/2015/wordml/symex" xmlns:wpg="http://schemas.microsoft.com/office/word/2010/wordprocessingGroup" xmlns:wpi="http://schemas.microsoft.com/office/word/2010/wordprocessingInk" xmlns:wne="http://schemas.microsoft.com/office/word/2006/wordml" xmlns:wps="http://schemas.microsoft.com/office/word/2010/wordprocessingShape" mc:Ignorable="w14 w15 w16se w16cid wp14">
+<w:hdr xmlns:wpc="http://schemas.microsoft.com/office/word/2010/wordprocessingCanvas" xmlns:cx="http://schemas.microsoft.com/office/drawing/2014/chartex" xmlns:cx1="http://schemas.microsoft.com/office/drawing/2015/9/8/chartex" xmlns:cx2="http://schemas.microsoft.com/office/drawing/2015/10/21/chartex" xmlns:cx3="http://schemas.microsoft.com/office/drawing/2016/5/9/chartex" xmlns:cx4="http://schemas.microsoft.com/office/drawing/2016/5/10/chartex" xmlns:cx5="http://schemas.microsoft.com/office/drawing/2016/5/11/chartex" xmlns:cx6="http://schemas.microsoft.com/office/drawing/2016/5/12/chartex" xmlns:cx7="http://schemas.microsoft.com/office/drawing/2016/5/13/chartex" xmlns:cx8="http://schemas.microsoft.com/office/drawing/2016/5/14/chartex" xmlns:mc="http://schemas.openxmlformats.org/markup-compatibility/2006" xmlns:aink="http://schemas.microsoft.com/office/drawing/2016/ink" xmlns:am3d="http://schemas.microsoft.com/office/drawing/2017/model3d" xmlns:o="urn:schemas-microsoft-com:office:office" xmlns:r="http://schemas.openxmlformats.org/officeDocument/2006/relationships" xmlns:m="http://schemas.openxmlformats.org/officeDocument/2006/math" xmlns:v="urn:schemas-microsoft-com:vml" xmlns:wp14="http://schemas.microsoft.com/office/word/2010/wordprocessingDrawing" xmlns:wp="http://schemas.openxmlformats.org/drawingml/2006/wordprocessingDrawing" xmlns:w10="urn:schemas-microsoft-com:office:word" xmlns:w="http://schemas.openxmlformats.org/wordprocessingml/2006/main" xmlns:w14="http://schemas.microsoft.com/office/word/2010/wordml" xmlns:w15="http://schemas.microsoft.com/office/word/2012/wordml" xmlns:w16cex="http://schemas.microsoft.com/office/word/2018/wordml/cex" xmlns:w16cid="http://schemas.microsoft.com/office/word/2016/wordml/cid" xmlns:w16="http://schemas.microsoft.com/office/word/2018/wordml" xmlns:w16se="http://schemas.microsoft.com/office/word/2015/wordml/symex" xmlns:wpg="http://schemas.microsoft.com/office/word/2010/wordprocessingGroup" xmlns:wpi="http://schemas.microsoft.com/office/word/2010/wordprocessingInk" xmlns:wne="http://schemas.microsoft.com/office/word/2006/wordml" xmlns:wps="http://schemas.microsoft.com/office/word/2010/wordprocessingShape" mc:Ignorable="w14 w15 w16se w16cid w16 w16cex wp14">
   <w:p>
     <w:pPr>
       <w:jc w:val="right"/>
@@ -4854,7 +4625,7 @@
 </file>
 
 <file path=word/numbering.xml><?xml version="1.0" encoding="utf-8"?>
-<w:numbering xmlns:wpc="http://schemas.microsoft.com/office/word/2010/wordprocessingCanvas" xmlns:cx="http://schemas.microsoft.com/office/drawing/2014/chartex" xmlns:cx1="http://schemas.microsoft.com/office/drawing/2015/9/8/chartex" xmlns:cx2="http://schemas.microsoft.com/office/drawing/2015/10/21/chartex" xmlns:cx3="http://schemas.microsoft.com/office/drawing/2016/5/9/chartex" xmlns:cx4="http://schemas.microsoft.com/office/drawing/2016/5/10/chartex" xmlns:cx5="http://schemas.microsoft.com/office/drawing/2016/5/11/chartex" xmlns:cx6="http://schemas.microsoft.com/office/drawing/2016/5/12/chartex" xmlns:cx7="http://schemas.microsoft.com/office/drawing/2016/5/13/chartex" xmlns:cx8="http://schemas.microsoft.com/office/drawing/2016/5/14/chartex" xmlns:mc="http://schemas.openxmlformats.org/markup-compatibility/2006" xmlns:aink="http://schemas.microsoft.com/office/drawing/2016/ink" xmlns:am3d="http://schemas.microsoft.com/office/drawing/2017/model3d" xmlns:o="urn:schemas-microsoft-com:office:office" xmlns:r="http://schemas.openxmlformats.org/officeDocument/2006/relationships" xmlns:m="http://schemas.openxmlformats.org/officeDocument/2006/math" xmlns:v="urn:schemas-microsoft-com:vml" xmlns:wp14="http://schemas.microsoft.com/office/word/2010/wordprocessingDrawing" xmlns:wp="http://schemas.openxmlformats.org/drawingml/2006/wordprocessingDrawing" xmlns:w10="urn:schemas-microsoft-com:office:word" xmlns:w="http://schemas.openxmlformats.org/wordprocessingml/2006/main" xmlns:w14="http://schemas.microsoft.com/office/word/2010/wordml" xmlns:w15="http://schemas.microsoft.com/office/word/2012/wordml" xmlns:w16cid="http://schemas.microsoft.com/office/word/2016/wordml/cid" xmlns:w16se="http://schemas.microsoft.com/office/word/2015/wordml/symex" xmlns:wpg="http://schemas.microsoft.com/office/word/2010/wordprocessingGroup" xmlns:wpi="http://schemas.microsoft.com/office/word/2010/wordprocessingInk" xmlns:wne="http://schemas.microsoft.com/office/word/2006/wordml" xmlns:wps="http://schemas.microsoft.com/office/word/2010/wordprocessingShape" mc:Ignorable="w14 w15 w16se w16cid wp14">
+<w:numbering xmlns:wpc="http://schemas.microsoft.com/office/word/2010/wordprocessingCanvas" xmlns:cx="http://schemas.microsoft.com/office/drawing/2014/chartex" xmlns:cx1="http://schemas.microsoft.com/office/drawing/2015/9/8/chartex" xmlns:cx2="http://schemas.microsoft.com/office/drawing/2015/10/21/chartex" xmlns:cx3="http://schemas.microsoft.com/office/drawing/2016/5/9/chartex" xmlns:cx4="http://schemas.microsoft.com/office/drawing/2016/5/10/chartex" xmlns:cx5="http://schemas.microsoft.com/office/drawing/2016/5/11/chartex" xmlns:cx6="http://schemas.microsoft.com/office/drawing/2016/5/12/chartex" xmlns:cx7="http://schemas.microsoft.com/office/drawing/2016/5/13/chartex" xmlns:cx8="http://schemas.microsoft.com/office/drawing/2016/5/14/chartex" xmlns:mc="http://schemas.openxmlformats.org/markup-compatibility/2006" xmlns:aink="http://schemas.microsoft.com/office/drawing/2016/ink" xmlns:am3d="http://schemas.microsoft.com/office/drawing/2017/model3d" xmlns:o="urn:schemas-microsoft-com:office:office" xmlns:r="http://schemas.openxmlformats.org/officeDocument/2006/relationships" xmlns:m="http://schemas.openxmlformats.org/officeDocument/2006/math" xmlns:v="urn:schemas-microsoft-com:vml" xmlns:wp14="http://schemas.microsoft.com/office/word/2010/wordprocessingDrawing" xmlns:wp="http://schemas.openxmlformats.org/drawingml/2006/wordprocessingDrawing" xmlns:w10="urn:schemas-microsoft-com:office:word" xmlns:w="http://schemas.openxmlformats.org/wordprocessingml/2006/main" xmlns:w14="http://schemas.microsoft.com/office/word/2010/wordml" xmlns:w15="http://schemas.microsoft.com/office/word/2012/wordml" xmlns:w16cex="http://schemas.microsoft.com/office/word/2018/wordml/cex" xmlns:w16cid="http://schemas.microsoft.com/office/word/2016/wordml/cid" xmlns:w16="http://schemas.microsoft.com/office/word/2018/wordml" xmlns:w16se="http://schemas.microsoft.com/office/word/2015/wordml/symex" xmlns:wpg="http://schemas.microsoft.com/office/word/2010/wordprocessingGroup" xmlns:wpi="http://schemas.microsoft.com/office/word/2010/wordprocessingInk" xmlns:wne="http://schemas.microsoft.com/office/word/2006/wordml" xmlns:wps="http://schemas.microsoft.com/office/word/2010/wordprocessingShape" mc:Ignorable="w14 w15 w16se w16cid w16 w16cex wp14">
   <w:abstractNum w:abstractNumId="0" w15:restartNumberingAfterBreak="0">
     <w:nsid w:val="09ED7A45"/>
     <w:multiLevelType w:val="multilevel"/>
@@ -7683,7 +7454,7 @@
 </file>
 
 <file path=word/styles.xml><?xml version="1.0" encoding="utf-8"?>
-<w:styles xmlns:mc="http://schemas.openxmlformats.org/markup-compatibility/2006" xmlns:r="http://schemas.openxmlformats.org/officeDocument/2006/relationships" xmlns:w="http://schemas.openxmlformats.org/wordprocessingml/2006/main" xmlns:w14="http://schemas.microsoft.com/office/word/2010/wordml" xmlns:w15="http://schemas.microsoft.com/office/word/2012/wordml" xmlns:w16cid="http://schemas.microsoft.com/office/word/2016/wordml/cid" xmlns:w16se="http://schemas.microsoft.com/office/word/2015/wordml/symex" mc:Ignorable="w14 w15 w16se w16cid">
+<w:styles xmlns:mc="http://schemas.openxmlformats.org/markup-compatibility/2006" xmlns:r="http://schemas.openxmlformats.org/officeDocument/2006/relationships" xmlns:w="http://schemas.openxmlformats.org/wordprocessingml/2006/main" xmlns:w14="http://schemas.microsoft.com/office/word/2010/wordml" xmlns:w15="http://schemas.microsoft.com/office/word/2012/wordml" xmlns:w16cex="http://schemas.microsoft.com/office/word/2018/wordml/cex" xmlns:w16cid="http://schemas.microsoft.com/office/word/2016/wordml/cid" xmlns:w16="http://schemas.microsoft.com/office/word/2018/wordml" xmlns:w16se="http://schemas.microsoft.com/office/word/2015/wordml/symex" mc:Ignorable="w14 w15 w16se w16cid w16 w16cex">
   <w:docDefaults>
     <w:rPrDefault>
       <w:rPr>
@@ -7699,7 +7470,7 @@
       </w:pPr>
     </w:pPrDefault>
   </w:docDefaults>
-  <w:latentStyles w:defLockedState="0" w:defUIPriority="99" w:defSemiHidden="0" w:defUnhideWhenUsed="0" w:defQFormat="0" w:count="377">
+  <w:latentStyles w:defLockedState="0" w:defUIPriority="99" w:defSemiHidden="0" w:defUnhideWhenUsed="0" w:defQFormat="0" w:count="376">
     <w:lsdException w:name="Normal" w:uiPriority="0" w:qFormat="1"/>
     <w:lsdException w:name="heading 1" w:uiPriority="9" w:qFormat="1"/>
     <w:lsdException w:name="heading 2" w:semiHidden="1" w:uiPriority="9" w:unhideWhenUsed="1" w:qFormat="1"/>
@@ -8076,7 +7847,6 @@
     <w:lsdException w:name="Hashtag" w:semiHidden="1" w:unhideWhenUsed="1"/>
     <w:lsdException w:name="Unresolved Mention" w:semiHidden="1" w:unhideWhenUsed="1"/>
     <w:lsdException w:name="Smart Link" w:semiHidden="1" w:unhideWhenUsed="1"/>
-    <w:lsdException w:name="Smart Link Error" w:semiHidden="1" w:unhideWhenUsed="1"/>
   </w:latentStyles>
   <w:style w:type="paragraph" w:default="1" w:styleId="Normal">
     <w:name w:val="Normal"/>

</xml_diff>